<commit_message>
made more tests - EVERY TEST WORKS WHOOOOO!
</commit_message>
<xml_diff>
--- a/Testing.docx
+++ b/Testing.docx
@@ -265,10 +265,7 @@
     </w:p>
     <w:p>
       <w:r>
-        <w:t xml:space="preserve">26. {*/}/ </w:t>
-      </w:r>
-      <w:r>
-        <w:t>- should reject (need opening one</w:t>
+        <w:t>26. {*/}/ - should reject (need opening one</w:t>
       </w:r>
       <w:r>
         <w:t xml:space="preserve"> /*</w:t>
@@ -279,19 +276,7 @@
     </w:p>
     <w:p>
       <w:r>
-        <w:t>27.</w:t>
-      </w:r>
-      <w:r>
-        <w:t xml:space="preserve"> {</w:t>
-      </w:r>
-      <w:r>
-        <w:t>/*</w:t>
-      </w:r>
-      <w:r>
-        <w:t xml:space="preserve">*/}/ - </w:t>
-      </w:r>
-      <w:r>
-        <w:t>work</w:t>
+        <w:t>27. {/**/}/ - work</w:t>
       </w:r>
       <w:r>
         <w:t>s</w:t>
@@ -299,82 +284,58 @@
     </w:p>
     <w:p>
       <w:r>
+        <w:t>28. (/**/)</w:t>
+      </w:r>
+      <w:r>
+        <w:t>*</w:t>
+      </w:r>
+      <w:r>
+        <w:t xml:space="preserve"> - work</w:t>
+      </w:r>
+      <w:r>
+        <w:t>s</w:t>
+      </w:r>
+    </w:p>
+    <w:p>
+      <w:r>
         <w:t>2</w:t>
       </w:r>
       <w:r>
-        <w:t>8</w:t>
-      </w:r>
-      <w:r>
-        <w:t xml:space="preserve">. </w:t>
-      </w:r>
-      <w:r>
-        <w:t>(</w:t>
-      </w:r>
-      <w:r>
-        <w:t>/**/</w:t>
-      </w:r>
-      <w:r>
-        <w:t>)</w:t>
+        <w:t>9</w:t>
+      </w:r>
+      <w:r>
+        <w:t>. (/*) – reject</w:t>
+      </w:r>
+      <w:r>
+        <w:t xml:space="preserve"> - ) is ignored in /*</w:t>
+      </w:r>
+    </w:p>
+    <w:p>
+      <w:r>
+        <w:t>30. (/******)* - reject</w:t>
+      </w:r>
+    </w:p>
+    <w:p>
+      <w:r>
+        <w:t>31. (/*****)*/ - reject</w:t>
+      </w:r>
+    </w:p>
+    <w:p>
+      <w:r>
+        <w:t>32. (/*****)*/* - reject</w:t>
+      </w:r>
+      <w:r>
+        <w:t xml:space="preserve"> </w:t>
+      </w:r>
+    </w:p>
+    <w:p>
+      <w:r>
+        <w:t>32. (/*****)*/</w:t>
       </w:r>
       <w:r>
         <w:t>*</w:t>
       </w:r>
       <w:r>
-        <w:t xml:space="preserve"> - wor</w:t>
-      </w:r>
-      <w:r>
-        <w:t>k</w:t>
-      </w:r>
-      <w:r>
-        <w:t>s</w:t>
-      </w:r>
-    </w:p>
-    <w:p>
-      <w:r>
-        <w:t>2</w:t>
-      </w:r>
-      <w:r>
-        <w:t>9</w:t>
-      </w:r>
-      <w:r>
-        <w:t>. (/*) – reject</w:t>
-      </w:r>
-      <w:r>
-        <w:t xml:space="preserve"> - ) is ignored in /*</w:t>
-      </w:r>
-    </w:p>
-    <w:p>
-      <w:r>
-        <w:t>30. (/******)* - reject</w:t>
-      </w:r>
-    </w:p>
-    <w:p>
-      <w:r>
-        <w:t>31. (/*****)*/ - reject</w:t>
-      </w:r>
-    </w:p>
-    <w:p>
-      <w:r>
-        <w:t xml:space="preserve">32. </w:t>
-      </w:r>
-      <w:r>
-        <w:t>(/*****)*/</w:t>
-      </w:r>
-      <w:r>
-        <w:t>* - reject</w:t>
-      </w:r>
-      <w:r>
-        <w:t xml:space="preserve"> </w:t>
-      </w:r>
-    </w:p>
-    <w:p>
-      <w:r>
-        <w:t>32. (/*****)*/</w:t>
-      </w:r>
-      <w:r>
-        <w:t>*</w:t>
-      </w:r>
-      <w:r>
         <w:t xml:space="preserve">) </w:t>
       </w:r>
       <w:r>
@@ -386,13 +347,7 @@
     </w:p>
     <w:p>
       <w:r>
-        <w:t>32. (/*****)*/)</w:t>
-      </w:r>
-      <w:r>
-        <w:t>*</w:t>
-      </w:r>
-      <w:r>
-        <w:t xml:space="preserve"> - accept</w:t>
+        <w:t>32. (/*****)*/)* - accept</w:t>
       </w:r>
     </w:p>
     <w:p>
@@ -453,7 +408,299 @@
     </w:p>
     <w:p>
       <w:r>
-        <w:t>/[]</w:t>
+        <w:t>/[] – accepts</w:t>
+      </w:r>
+    </w:p>
+    <w:p>
+      <w:r>
+        <w:t>*[/] – accepts</w:t>
+      </w:r>
+    </w:p>
+    <w:p>
+      <w:r>
+        <w:t>*{/} – accepts</w:t>
+      </w:r>
+    </w:p>
+    <w:p>
+      <w:r>
+        <w:t>/(*) – accepts</w:t>
+      </w:r>
+    </w:p>
+    <w:p>
+      <w:r>
+        <w:t>*(*) - accepts</w:t>
+      </w:r>
+    </w:p>
+    <w:p>
+      <w:r>
+        <w:t>*[/}</w:t>
+      </w:r>
+      <w:r>
+        <w:t xml:space="preserve"> - rejects</w:t>
+      </w:r>
+    </w:p>
+    <w:p>
+      <w:r>
+        <w:t xml:space="preserve">*”” </w:t>
+      </w:r>
+      <w:r>
+        <w:t xml:space="preserve">– accepts </w:t>
+      </w:r>
+    </w:p>
+    <w:p>
+      <w:r>
+        <w:t>/’’ -&gt; rejects bc empty character is not allowed in C</w:t>
+      </w:r>
+    </w:p>
+    <w:p>
+      <w:r>
+        <w:t>*’’ -&gt; rejects bc empty character is not allowed in C</w:t>
+      </w:r>
+    </w:p>
+    <w:p>
+      <w:r>
+        <w:t>/”” – accepts</w:t>
+      </w:r>
+    </w:p>
+    <w:p/>
+    <w:p/>
+    <w:p/>
+    <w:p>
+      <w:r>
+        <w:t>X, space, and</w:t>
+      </w:r>
+      <w:r>
+        <w:t xml:space="preserve"> # are reserved… </w:t>
+      </w:r>
+      <w:r>
+        <w:t>so dont use them in the tape</w:t>
+      </w:r>
+    </w:p>
+    <w:p/>
+    <w:p>
+      <w:r>
+        <w:t>Testing “”</w:t>
+      </w:r>
+    </w:p>
+    <w:p/>
+    <w:p>
+      <w:r>
+        <w:t xml:space="preserve">“” </w:t>
+      </w:r>
+      <w:r>
+        <w:t>–</w:t>
+      </w:r>
+      <w:r>
+        <w:t xml:space="preserve"> </w:t>
+      </w:r>
+      <w:r>
+        <w:t>Works</w:t>
+      </w:r>
+    </w:p>
+    <w:p>
+      <w:r>
+        <w:t xml:space="preserve">“”” - </w:t>
+      </w:r>
+      <w:r>
+        <w:t>rejects</w:t>
+      </w:r>
+    </w:p>
+    <w:p>
+      <w:r>
+        <w:t>"Hello\""</w:t>
+      </w:r>
+      <w:r>
+        <w:t xml:space="preserve"> -&gt; success</w:t>
+      </w:r>
+    </w:p>
+    <w:p>
+      <w:r>
+        <w:t>"Hello\"""</w:t>
+      </w:r>
+      <w:r>
+        <w:t xml:space="preserve">-&gt; </w:t>
+      </w:r>
+      <w:r>
+        <w:t>rejects</w:t>
+      </w:r>
+    </w:p>
+    <w:p>
+      <w:r>
+        <w:t>"Hello\"awr""</w:t>
+      </w:r>
+      <w:r>
+        <w:t xml:space="preserve"> -&gt; </w:t>
+      </w:r>
+      <w:r>
+        <w:t>rejects</w:t>
+      </w:r>
+    </w:p>
+    <w:p>
+      <w:r>
+        <w:t>"Hello\"awr"</w:t>
+      </w:r>
+      <w:r>
+        <w:t xml:space="preserve"> -&gt; success</w:t>
+      </w:r>
+    </w:p>
+    <w:p>
+      <w:r>
+        <w:t>"Hello\"awr</w:t>
+      </w:r>
+      <w:r>
+        <w:t>\</w:t>
+      </w:r>
+      <w:r>
+        <w:t>""</w:t>
+      </w:r>
+      <w:r>
+        <w:t xml:space="preserve"> -&gt;success</w:t>
+      </w:r>
+    </w:p>
+    <w:p>
+      <w:r>
+        <w:t>"Hello\"awr</w:t>
+      </w:r>
+      <w:r>
+        <w:t>\</w:t>
+      </w:r>
+      <w:r>
+        <w:t>"</w:t>
+      </w:r>
+      <w:r>
+        <w:t xml:space="preserve"> -&gt; rejects</w:t>
+      </w:r>
+    </w:p>
+    <w:p>
+      <w:r>
+        <w:t>"Hello\"</w:t>
+      </w:r>
+      <w:r>
+        <w:t>yyy</w:t>
+      </w:r>
+      <w:r>
+        <w:t>\""</w:t>
+      </w:r>
+      <w:r>
+        <w:t xml:space="preserve"> -&gt; success</w:t>
+      </w:r>
+    </w:p>
+    <w:p/>
+    <w:p>
+      <w:r>
+        <w:t>"Hello\"""h"</w:t>
+      </w:r>
+      <w:r>
+        <w:t xml:space="preserve"> -&gt; </w:t>
+      </w:r>
+      <w:r>
+        <w:t>success</w:t>
+      </w:r>
+    </w:p>
+    <w:p/>
+    <w:p>
+      <w:r>
+        <w:t>“{“{[</w:t>
+      </w:r>
+      <w:r>
+        <w:t>/*}*/</w:t>
+      </w:r>
+      <w:r>
+        <w:t>]}</w:t>
+      </w:r>
+      <w:r>
+        <w:t xml:space="preserve"> -&gt; success</w:t>
+      </w:r>
+    </w:p>
+    <w:p>
+      <w:r>
+        <w:t>“{“{[/*/*(}[*/]} -&gt; success</w:t>
+      </w:r>
+    </w:p>
+    <w:p>
+      <w:r>
+        <w:t>“{“{[/*/**/]} -&gt; success</w:t>
+      </w:r>
+    </w:p>
+    <w:p>
+      <w:r>
+        <w:t xml:space="preserve">“{“{(/*/*(}[*/]} -&gt; </w:t>
+      </w:r>
+      <w:r>
+        <w:t>rejects</w:t>
+      </w:r>
+    </w:p>
+    <w:p/>
+    <w:p/>
+    <w:p>
+      <w:r>
+        <w:t>Single character</w:t>
+      </w:r>
+    </w:p>
+    <w:p>
+      <w:r>
+        <w:t>‘a’ -&gt; work</w:t>
+      </w:r>
+    </w:p>
+    <w:p>
+      <w:r>
+        <w:t xml:space="preserve">‘aa’ -&gt; </w:t>
+      </w:r>
+      <w:r>
+        <w:t>rejects</w:t>
+      </w:r>
+    </w:p>
+    <w:p>
+      <w:r>
+        <w:t xml:space="preserve">‘\’’ -&gt; work </w:t>
+      </w:r>
+    </w:p>
+    <w:p>
+      <w:r>
+        <w:t xml:space="preserve">‘\’’’ -&gt; </w:t>
+      </w:r>
+      <w:r>
+        <w:t>rejects</w:t>
+      </w:r>
+    </w:p>
+    <w:p>
+      <w:r>
+        <w:t>‘\’’’’ -&gt; rejects – bc of empty character</w:t>
+      </w:r>
+    </w:p>
+    <w:p>
+      <w:r>
+        <w:t xml:space="preserve">‘’ -&gt; not allowing empty string -&gt; C doesnt </w:t>
+      </w:r>
+    </w:p>
+    <w:p>
+      <w:r>
+        <w:t>‘*’ – accepts</w:t>
+      </w:r>
+    </w:p>
+    <w:p>
+      <w:r>
+        <w:lastRenderedPageBreak/>
+        <w:t xml:space="preserve">‘/*’ </w:t>
+      </w:r>
+      <w:r>
+        <w:t>–</w:t>
+      </w:r>
+      <w:r>
+        <w:t xml:space="preserve"> rejects</w:t>
+      </w:r>
+    </w:p>
+    <w:p>
+      <w:r>
+        <w:t>/*'/*'*/</w:t>
+      </w:r>
+      <w:r>
+        <w:t xml:space="preserve"> - accepts</w:t>
+      </w:r>
+    </w:p>
+    <w:p>
+      <w:r>
+        <w:t>/*'/*'*/{}[]"("</w:t>
       </w:r>
       <w:r>
         <w:t xml:space="preserve"> – accepts</w:t>
@@ -461,276 +708,43 @@
     </w:p>
     <w:p>
       <w:r>
-        <w:t>*[/] – accepts</w:t>
-      </w:r>
-    </w:p>
-    <w:p>
-      <w:r>
-        <w:t>*</w:t>
-      </w:r>
-      <w:r>
-        <w:t>{</w:t>
-      </w:r>
-      <w:r>
-        <w:t>/</w:t>
-      </w:r>
-      <w:r>
-        <w:t>} – accepts</w:t>
-      </w:r>
-    </w:p>
-    <w:p>
-      <w:r>
-        <w:t>/(*) – accepts</w:t>
-      </w:r>
-    </w:p>
-    <w:p>
-      <w:r>
-        <w:t>*(*) - accepts</w:t>
-      </w:r>
-    </w:p>
-    <w:p>
-      <w:r>
-        <w:t>*[/}</w:t>
-      </w:r>
-      <w:r>
-        <w:t xml:space="preserve"> - rejects</w:t>
-      </w:r>
-    </w:p>
-    <w:p>
-      <w:r>
-        <w:t xml:space="preserve">*”” </w:t>
-      </w:r>
-      <w:r>
-        <w:t xml:space="preserve">– accepts </w:t>
-      </w:r>
-    </w:p>
-    <w:p>
-      <w:r>
-        <w:t>/’’ -&gt; rejects bc empty character is not allowed in C</w:t>
-      </w:r>
-    </w:p>
-    <w:p>
-      <w:r>
-        <w:t xml:space="preserve">*’’ </w:t>
-      </w:r>
-      <w:r>
-        <w:t>-&gt; rejects bc empty character is not allowed in C</w:t>
-      </w:r>
-    </w:p>
-    <w:p>
-      <w:r>
-        <w:t>/”” – accepts</w:t>
-      </w:r>
-    </w:p>
-    <w:p/>
-    <w:p/>
-    <w:p/>
-    <w:p>
-      <w:r>
-        <w:t>X, space, and</w:t>
-      </w:r>
-      <w:r>
-        <w:t xml:space="preserve"> # are reserved… </w:t>
-      </w:r>
-      <w:r>
-        <w:t>so dont use them in the tape</w:t>
-      </w:r>
-    </w:p>
-    <w:p/>
-    <w:p>
-      <w:r>
-        <w:t>Testing “”</w:t>
-      </w:r>
-    </w:p>
-    <w:p/>
-    <w:p>
-      <w:r>
-        <w:t xml:space="preserve">“” </w:t>
+        <w:t>/*(/*****)*/**/</w:t>
+      </w:r>
+      <w:r>
+        <w:t xml:space="preserve"> -accepts</w:t>
+      </w:r>
+    </w:p>
+    <w:p>
+      <w:r>
+        <w:t>"(/*****)*/*"</w:t>
+      </w:r>
+      <w:r>
+        <w:t xml:space="preserve"> </w:t>
       </w:r>
       <w:r>
         <w:t>–</w:t>
       </w:r>
       <w:r>
-        <w:t xml:space="preserve"> </w:t>
-      </w:r>
-      <w:r>
-        <w:t>Works</w:t>
-      </w:r>
-    </w:p>
-    <w:p>
-      <w:r>
-        <w:t xml:space="preserve">“”” - </w:t>
-      </w:r>
-      <w:r>
-        <w:t>rejects</w:t>
-      </w:r>
-    </w:p>
-    <w:p>
-      <w:r>
-        <w:t>"Hello\""</w:t>
-      </w:r>
-      <w:r>
-        <w:t xml:space="preserve"> -&gt; success</w:t>
-      </w:r>
-    </w:p>
-    <w:p>
-      <w:r>
-        <w:t>"Hello\"""</w:t>
-      </w:r>
-      <w:r>
-        <w:t xml:space="preserve">-&gt; </w:t>
-      </w:r>
-      <w:r>
-        <w:t>rejects</w:t>
-      </w:r>
-    </w:p>
-    <w:p>
-      <w:r>
-        <w:t>"Hello\"awr""</w:t>
-      </w:r>
-      <w:r>
-        <w:t xml:space="preserve"> -&gt; </w:t>
-      </w:r>
-      <w:r>
-        <w:t>rejects</w:t>
-      </w:r>
-    </w:p>
-    <w:p>
-      <w:r>
-        <w:t>"Hello\"awr"</w:t>
-      </w:r>
-      <w:r>
-        <w:t xml:space="preserve"> -&gt; success</w:t>
-      </w:r>
-    </w:p>
-    <w:p>
-      <w:r>
-        <w:t>"Hello\"awr</w:t>
-      </w:r>
-      <w:r>
-        <w:t>\</w:t>
-      </w:r>
-      <w:r>
-        <w:t>""</w:t>
-      </w:r>
-      <w:r>
-        <w:t xml:space="preserve"> -&gt;success</w:t>
-      </w:r>
-    </w:p>
-    <w:p>
-      <w:r>
-        <w:t>"Hello\"awr</w:t>
-      </w:r>
-      <w:r>
-        <w:t>\</w:t>
-      </w:r>
-      <w:r>
-        <w:t>"</w:t>
-      </w:r>
-      <w:r>
-        <w:t xml:space="preserve"> -&gt; rejects</w:t>
-      </w:r>
-    </w:p>
-    <w:p>
-      <w:r>
-        <w:t>"Hello\"</w:t>
-      </w:r>
-      <w:r>
-        <w:t>yyy</w:t>
-      </w:r>
-      <w:r>
-        <w:t>\""</w:t>
-      </w:r>
-      <w:r>
-        <w:t xml:space="preserve"> -&gt; success</w:t>
-      </w:r>
-    </w:p>
-    <w:p/>
-    <w:p>
-      <w:r>
-        <w:t>"Hello\"""h"</w:t>
-      </w:r>
-      <w:r>
-        <w:t xml:space="preserve"> -&gt; </w:t>
-      </w:r>
-      <w:r>
-        <w:t>success</w:t>
-      </w:r>
-    </w:p>
-    <w:p/>
-    <w:p>
-      <w:r>
-        <w:t>“{“{[</w:t>
-      </w:r>
-      <w:r>
-        <w:t>/*}*/</w:t>
-      </w:r>
-      <w:r>
-        <w:t>]}</w:t>
-      </w:r>
-      <w:r>
-        <w:t xml:space="preserve"> -&gt; success</w:t>
-      </w:r>
-    </w:p>
-    <w:p>
-      <w:r>
-        <w:t>“{“{[/*/*(}[*/]} -&gt; success</w:t>
-      </w:r>
-    </w:p>
-    <w:p>
-      <w:r>
-        <w:t>“{“{[/*/**/]} -&gt; success</w:t>
-      </w:r>
-    </w:p>
-    <w:p>
-      <w:r>
-        <w:t xml:space="preserve">“{“{(/*/*(}[*/]} -&gt; </w:t>
-      </w:r>
-      <w:r>
-        <w:t>rejects</w:t>
-      </w:r>
-    </w:p>
-    <w:p/>
-    <w:p/>
-    <w:p>
-      <w:r>
-        <w:t>Single character</w:t>
-      </w:r>
-    </w:p>
-    <w:p>
-      <w:r>
-        <w:t>‘a’ -&gt; work</w:t>
-      </w:r>
-    </w:p>
-    <w:p>
-      <w:r>
-        <w:t xml:space="preserve">‘aa’ -&gt; </w:t>
-      </w:r>
-      <w:r>
-        <w:t>rejects</w:t>
-      </w:r>
-    </w:p>
-    <w:p>
-      <w:r>
-        <w:t xml:space="preserve">‘\’’ -&gt; work </w:t>
-      </w:r>
-    </w:p>
-    <w:p>
-      <w:r>
-        <w:t xml:space="preserve">‘\’’’ -&gt; </w:t>
-      </w:r>
-      <w:r>
-        <w:t>rejects</w:t>
-      </w:r>
-    </w:p>
-    <w:p>
-      <w:r>
-        <w:t>‘\’’’’ -&gt; rejects – bc of empty character</w:t>
-      </w:r>
-    </w:p>
-    <w:p>
-      <w:r>
-        <w:t xml:space="preserve">‘’ -&gt; not allowing empty string -&gt; C doesnt </w:t>
+        <w:t xml:space="preserve"> accepts</w:t>
+      </w:r>
+    </w:p>
+    <w:p>
+      <w:r>
+        <w:t>‘</w:t>
+      </w:r>
+      <w:r>
+        <w:t>(/*****)*/*</w:t>
+      </w:r>
+      <w:r>
+        <w:t>’ – rejects</w:t>
+      </w:r>
+    </w:p>
+    <w:p>
+      <w:r>
+        <w:t>"'(/*****)*/*'"</w:t>
+      </w:r>
+      <w:r>
+        <w:t xml:space="preserve"> - accepts</w:t>
       </w:r>
     </w:p>
     <w:p/>
@@ -848,7 +862,6 @@
     </w:p>
     <w:p>
       <w:r>
-        <w:lastRenderedPageBreak/>
         <w:t>Tab: '\t' - Inserts a horizontal tab.</w:t>
       </w:r>
     </w:p>

</xml_diff>